<commit_message>
Created isScenarioFile method. updated testing document and formatting
</commit_message>
<xml_diff>
--- a/Enamel/Documentation/Testing.docx
+++ b/Enamel/Documentation/Testing.docx
@@ -26,97 +26,16 @@
     </w:p>
     <w:p>
       <w:pPr>
-        <w:rPr>
-          <w:rFonts w:ascii="Garamond" w:hAnsi="Garamond" w:cs="Arial"/>
-          <w:b/>
-          <w:sz w:val="24"/>
-          <w:u w:val="single"/>
-        </w:rPr>
-      </w:pPr>
-      <w:r>
-        <w:rPr>
-          <w:rFonts w:ascii="Garamond" w:hAnsi="Garamond" w:cs="Arial"/>
-          <w:b/>
-          <w:sz w:val="24"/>
-          <w:u w:val="single"/>
-        </w:rPr>
-        <w:t xml:space="preserve">Test Case 1: </w:t>
-      </w:r>
-    </w:p>
-    <w:p>
-      <w:pPr>
-        <w:rPr>
-          <w:rFonts w:ascii="Garamond" w:hAnsi="Garamond" w:cs="Arial"/>
-          <w:b/>
-          <w:sz w:val="24"/>
-        </w:rPr>
-      </w:pPr>
-      <w:r>
-        <w:rPr>
-          <w:rFonts w:ascii="Garamond" w:hAnsi="Garamond" w:cs="Arial"/>
-          <w:b/>
-          <w:sz w:val="24"/>
-        </w:rPr>
-        <w:t>Derivation:</w:t>
-      </w:r>
-    </w:p>
-    <w:p>
-      <w:pPr>
-        <w:rPr>
-          <w:rFonts w:ascii="Garamond" w:hAnsi="Garamond" w:cs="Arial"/>
-          <w:b/>
-          <w:sz w:val="24"/>
-        </w:rPr>
-      </w:pPr>
-      <w:r>
-        <w:rPr>
-          <w:rFonts w:ascii="Garamond" w:hAnsi="Garamond" w:cs="Arial"/>
-          <w:b/>
-          <w:sz w:val="24"/>
-        </w:rPr>
-        <w:t xml:space="preserve">Sufficiency: </w:t>
-      </w:r>
-    </w:p>
-    <w:p>
-      <w:pPr>
-        <w:rPr>
-          <w:rFonts w:ascii="Garamond" w:hAnsi="Garamond" w:cs="Arial"/>
-          <w:b/>
-          <w:sz w:val="24"/>
-        </w:rPr>
-      </w:pPr>
-      <w:r>
-        <w:rPr>
-          <w:rFonts w:ascii="Garamond" w:hAnsi="Garamond" w:cs="Arial"/>
-          <w:b/>
-          <w:sz w:val="24"/>
-        </w:rPr>
-        <w:t xml:space="preserve">Test Coverage: </w:t>
-      </w:r>
-    </w:p>
-    <w:p>
-      <w:pPr>
-        <w:rPr>
-          <w:rFonts w:ascii="Garamond" w:hAnsi="Garamond" w:cs="Arial"/>
-          <w:b/>
-          <w:sz w:val="24"/>
-        </w:rPr>
-      </w:pPr>
-    </w:p>
-    <w:p>
-      <w:pPr>
         <w:pStyle w:val="ListParagraph"/>
         <w:numPr>
           <w:ilvl w:val="0"/>
-          <w:numId w:val="2"/>
+          <w:numId w:val="3"/>
         </w:numPr>
         <w:rPr>
           <w:rFonts w:ascii="Garamond" w:hAnsi="Garamond" w:cs="Arial"/>
           <w:sz w:val="24"/>
         </w:rPr>
       </w:pPr>
-      <w:bookmarkStart w:id="0" w:name="_GoBack"/>
-      <w:bookmarkEnd w:id="0"/>
       <w:r>
         <w:rPr>
           <w:rFonts w:ascii="Garamond" w:hAnsi="Garamond" w:cs="Arial"/>
@@ -130,7 +49,7 @@
         <w:pStyle w:val="ListParagraph"/>
         <w:numPr>
           <w:ilvl w:val="0"/>
-          <w:numId w:val="2"/>
+          <w:numId w:val="3"/>
         </w:numPr>
         <w:rPr>
           <w:rFonts w:ascii="Garamond" w:hAnsi="Garamond" w:cs="Arial"/>
@@ -150,7 +69,7 @@
         <w:pStyle w:val="ListParagraph"/>
         <w:numPr>
           <w:ilvl w:val="0"/>
-          <w:numId w:val="2"/>
+          <w:numId w:val="3"/>
         </w:numPr>
         <w:rPr>
           <w:rFonts w:ascii="Garamond" w:hAnsi="Garamond" w:cs="Arial"/>
@@ -170,7 +89,7 @@
         <w:pStyle w:val="ListParagraph"/>
         <w:numPr>
           <w:ilvl w:val="0"/>
-          <w:numId w:val="2"/>
+          <w:numId w:val="3"/>
         </w:numPr>
         <w:rPr>
           <w:rFonts w:ascii="Garamond" w:hAnsi="Garamond" w:cs="Arial"/>
@@ -183,6 +102,555 @@
           <w:sz w:val="24"/>
         </w:rPr>
         <w:t>Includes test coverage discussion (next week’s topic)</w:t>
+      </w:r>
+    </w:p>
+    <w:p>
+      <w:pPr>
+        <w:pStyle w:val="ListParagraph"/>
+        <w:rPr>
+          <w:rFonts w:ascii="Garamond" w:hAnsi="Garamond" w:cs="Arial"/>
+          <w:sz w:val="24"/>
+        </w:rPr>
+      </w:pPr>
+    </w:p>
+    <w:p>
+      <w:pPr>
+        <w:rPr>
+          <w:rFonts w:ascii="Garamond" w:hAnsi="Garamond" w:cs="Arial"/>
+          <w:sz w:val="24"/>
+        </w:rPr>
+      </w:pPr>
+      <w:r>
+        <w:rPr>
+          <w:rFonts w:ascii="Garamond" w:hAnsi="Garamond" w:cs="Arial"/>
+          <w:b/>
+          <w:sz w:val="24"/>
+          <w:u w:val="single"/>
+        </w:rPr>
+        <w:t xml:space="preserve">Test Case 1: </w:t>
+      </w:r>
+      <w:r>
+        <w:rPr>
+          <w:rFonts w:ascii="Garamond" w:hAnsi="Garamond" w:cs="Arial"/>
+          <w:sz w:val="24"/>
+        </w:rPr>
+        <w:t xml:space="preserve">Testing </w:t>
+      </w:r>
+      <w:proofErr w:type="spellStart"/>
+      <w:r>
+        <w:rPr>
+          <w:rFonts w:ascii="Garamond" w:hAnsi="Garamond" w:cs="Arial"/>
+          <w:b/>
+          <w:sz w:val="24"/>
+        </w:rPr>
+        <w:t>IOException</w:t>
+      </w:r>
+      <w:proofErr w:type="spellEnd"/>
+      <w:r>
+        <w:rPr>
+          <w:rFonts w:ascii="Garamond" w:hAnsi="Garamond" w:cs="Arial"/>
+          <w:sz w:val="24"/>
+        </w:rPr>
+        <w:t xml:space="preserve"> when we input an invalid scenario file</w:t>
+      </w:r>
+    </w:p>
+    <w:p>
+      <w:pPr>
+        <w:rPr>
+          <w:rFonts w:ascii="Garamond" w:hAnsi="Garamond" w:cs="Arial"/>
+          <w:sz w:val="24"/>
+        </w:rPr>
+      </w:pPr>
+      <w:r>
+        <w:rPr>
+          <w:rFonts w:ascii="Garamond" w:hAnsi="Garamond" w:cs="Arial"/>
+          <w:b/>
+          <w:sz w:val="24"/>
+        </w:rPr>
+        <w:t>Derivation:</w:t>
+      </w:r>
+      <w:r>
+        <w:rPr>
+          <w:rFonts w:ascii="Garamond" w:hAnsi="Garamond" w:cs="Arial"/>
+          <w:b/>
+          <w:sz w:val="24"/>
+        </w:rPr>
+        <w:t xml:space="preserve"> </w:t>
+      </w:r>
+      <w:r>
+        <w:rPr>
+          <w:rFonts w:ascii="Garamond" w:hAnsi="Garamond" w:cs="Arial"/>
+          <w:sz w:val="24"/>
+        </w:rPr>
+        <w:t xml:space="preserve">As we have a try catch block in the file handler method, we need to test the exception output by giving an incorrect file input and checking whether the program throws an </w:t>
+      </w:r>
+      <w:proofErr w:type="spellStart"/>
+      <w:r>
+        <w:rPr>
+          <w:rFonts w:ascii="Garamond" w:hAnsi="Garamond" w:cs="Arial"/>
+          <w:sz w:val="24"/>
+        </w:rPr>
+        <w:t>IOException</w:t>
+      </w:r>
+      <w:proofErr w:type="spellEnd"/>
+      <w:r>
+        <w:rPr>
+          <w:rFonts w:ascii="Garamond" w:hAnsi="Garamond" w:cs="Arial"/>
+          <w:sz w:val="24"/>
+        </w:rPr>
+        <w:t>.</w:t>
+      </w:r>
+      <w:r>
+        <w:rPr>
+          <w:rFonts w:ascii="Garamond" w:hAnsi="Garamond" w:cs="Arial"/>
+          <w:sz w:val="24"/>
+        </w:rPr>
+        <w:t xml:space="preserve"> This test case also tests an exception not being thrown when a valid file is input.</w:t>
+      </w:r>
+    </w:p>
+    <w:p>
+      <w:pPr>
+        <w:rPr>
+          <w:rFonts w:ascii="Garamond" w:hAnsi="Garamond" w:cs="Arial"/>
+          <w:sz w:val="24"/>
+        </w:rPr>
+      </w:pPr>
+      <w:r>
+        <w:rPr>
+          <w:rFonts w:ascii="Garamond" w:hAnsi="Garamond" w:cs="Arial"/>
+          <w:b/>
+          <w:sz w:val="24"/>
+        </w:rPr>
+        <w:t xml:space="preserve">Sufficiency: </w:t>
+      </w:r>
+      <w:r>
+        <w:rPr>
+          <w:rFonts w:ascii="Garamond" w:hAnsi="Garamond" w:cs="Arial"/>
+          <w:sz w:val="24"/>
+        </w:rPr>
+        <w:t>This test case will cover there not being a file input. There can only be 2 cases: the file input is valid, and the file input is not. This test case</w:t>
+      </w:r>
+      <w:r>
+        <w:rPr>
+          <w:rFonts w:ascii="Garamond" w:hAnsi="Garamond" w:cs="Arial"/>
+          <w:sz w:val="24"/>
+        </w:rPr>
+        <w:t xml:space="preserve"> covers both situations. </w:t>
+      </w:r>
+    </w:p>
+    <w:p>
+      <w:pPr>
+        <w:rPr>
+          <w:rFonts w:ascii="Garamond" w:hAnsi="Garamond" w:cs="Arial"/>
+          <w:sz w:val="24"/>
+        </w:rPr>
+      </w:pPr>
+      <w:r>
+        <w:rPr>
+          <w:rFonts w:ascii="Garamond" w:hAnsi="Garamond" w:cs="Arial"/>
+          <w:b/>
+          <w:sz w:val="24"/>
+        </w:rPr>
+        <w:t xml:space="preserve">Test Coverage: </w:t>
+      </w:r>
+      <w:r>
+        <w:rPr>
+          <w:rFonts w:ascii="Garamond" w:hAnsi="Garamond" w:cs="Arial"/>
+          <w:sz w:val="24"/>
+        </w:rPr>
+        <w:t>To be discussed next lecture</w:t>
+      </w:r>
+    </w:p>
+    <w:p>
+      <w:pPr>
+        <w:rPr>
+          <w:rFonts w:ascii="Garamond" w:hAnsi="Garamond" w:cs="Arial"/>
+          <w:sz w:val="24"/>
+        </w:rPr>
+      </w:pPr>
+    </w:p>
+    <w:p>
+      <w:pPr>
+        <w:rPr>
+          <w:rFonts w:ascii="Garamond" w:hAnsi="Garamond" w:cs="Arial"/>
+          <w:sz w:val="24"/>
+        </w:rPr>
+      </w:pPr>
+      <w:r>
+        <w:rPr>
+          <w:rFonts w:ascii="Garamond" w:hAnsi="Garamond" w:cs="Arial"/>
+          <w:b/>
+          <w:sz w:val="24"/>
+          <w:u w:val="single"/>
+        </w:rPr>
+        <w:t>Test Case 2</w:t>
+      </w:r>
+      <w:r>
+        <w:rPr>
+          <w:rFonts w:ascii="Garamond" w:hAnsi="Garamond" w:cs="Arial"/>
+          <w:b/>
+          <w:sz w:val="24"/>
+          <w:u w:val="single"/>
+        </w:rPr>
+        <w:t xml:space="preserve">: </w:t>
+      </w:r>
+      <w:r>
+        <w:rPr>
+          <w:rFonts w:ascii="Garamond" w:hAnsi="Garamond" w:cs="Arial"/>
+          <w:sz w:val="24"/>
+        </w:rPr>
+        <w:t xml:space="preserve">Testing </w:t>
+      </w:r>
+      <w:r>
+        <w:rPr>
+          <w:rFonts w:ascii="Garamond" w:hAnsi="Garamond" w:cs="Arial"/>
+          <w:b/>
+          <w:sz w:val="24"/>
+        </w:rPr>
+        <w:t xml:space="preserve">Boolean value of </w:t>
+      </w:r>
+      <w:proofErr w:type="spellStart"/>
+      <w:r>
+        <w:rPr>
+          <w:rFonts w:ascii="Garamond" w:hAnsi="Garamond" w:cs="Arial"/>
+          <w:b/>
+          <w:sz w:val="24"/>
+        </w:rPr>
+        <w:t>IsVisual</w:t>
+      </w:r>
+      <w:proofErr w:type="spellEnd"/>
+      <w:r>
+        <w:rPr>
+          <w:rFonts w:ascii="Garamond" w:hAnsi="Garamond" w:cs="Arial"/>
+          <w:sz w:val="24"/>
+        </w:rPr>
+        <w:t xml:space="preserve"> </w:t>
+      </w:r>
+      <w:r>
+        <w:rPr>
+          <w:rFonts w:ascii="Garamond" w:hAnsi="Garamond" w:cs="Arial"/>
+          <w:sz w:val="24"/>
+        </w:rPr>
+        <w:t>when we choose an option in the popup</w:t>
+      </w:r>
+    </w:p>
+    <w:p>
+      <w:pPr>
+        <w:rPr>
+          <w:rFonts w:ascii="Garamond" w:hAnsi="Garamond" w:cs="Arial"/>
+          <w:sz w:val="24"/>
+        </w:rPr>
+      </w:pPr>
+      <w:r>
+        <w:rPr>
+          <w:rFonts w:ascii="Garamond" w:hAnsi="Garamond" w:cs="Arial"/>
+          <w:b/>
+          <w:sz w:val="24"/>
+        </w:rPr>
+        <w:t>Derivation:</w:t>
+      </w:r>
+      <w:r>
+        <w:rPr>
+          <w:rFonts w:ascii="Garamond" w:hAnsi="Garamond" w:cs="Arial"/>
+          <w:b/>
+          <w:sz w:val="24"/>
+        </w:rPr>
+        <w:t xml:space="preserve"> </w:t>
+      </w:r>
+      <w:r>
+        <w:rPr>
+          <w:rFonts w:ascii="Garamond" w:hAnsi="Garamond" w:cs="Arial"/>
+          <w:sz w:val="24"/>
+        </w:rPr>
+        <w:t xml:space="preserve">We need to test if the software responds correctly when the </w:t>
+      </w:r>
+      <w:proofErr w:type="spellStart"/>
+      <w:r>
+        <w:rPr>
+          <w:rFonts w:ascii="Garamond" w:hAnsi="Garamond" w:cs="Arial"/>
+          <w:sz w:val="24"/>
+        </w:rPr>
+        <w:t>IsVisual</w:t>
+      </w:r>
+      <w:proofErr w:type="spellEnd"/>
+      <w:r>
+        <w:rPr>
+          <w:rFonts w:ascii="Garamond" w:hAnsi="Garamond" w:cs="Arial"/>
+          <w:sz w:val="24"/>
+        </w:rPr>
+        <w:t xml:space="preserve"> is true/false</w:t>
+      </w:r>
+      <w:r>
+        <w:rPr>
+          <w:rFonts w:ascii="Garamond" w:hAnsi="Garamond" w:cs="Arial"/>
+          <w:sz w:val="24"/>
+        </w:rPr>
+        <w:t xml:space="preserve"> </w:t>
+      </w:r>
+    </w:p>
+    <w:p>
+      <w:pPr>
+        <w:rPr>
+          <w:rFonts w:ascii="Garamond" w:hAnsi="Garamond" w:cs="Arial"/>
+          <w:sz w:val="24"/>
+        </w:rPr>
+      </w:pPr>
+      <w:r>
+        <w:rPr>
+          <w:rFonts w:ascii="Garamond" w:hAnsi="Garamond" w:cs="Arial"/>
+          <w:b/>
+          <w:sz w:val="24"/>
+        </w:rPr>
+        <w:t xml:space="preserve">Sufficiency: </w:t>
+      </w:r>
+      <w:r>
+        <w:rPr>
+          <w:rFonts w:ascii="Garamond" w:hAnsi="Garamond" w:cs="Arial"/>
+          <w:sz w:val="24"/>
+        </w:rPr>
+        <w:t xml:space="preserve">This test case will cover </w:t>
+      </w:r>
+      <w:r>
+        <w:rPr>
+          <w:rFonts w:ascii="Garamond" w:hAnsi="Garamond" w:cs="Arial"/>
+          <w:sz w:val="24"/>
+        </w:rPr>
+        <w:t xml:space="preserve">any situations where the Boolean value for </w:t>
+      </w:r>
+      <w:proofErr w:type="spellStart"/>
+      <w:r>
+        <w:rPr>
+          <w:rFonts w:ascii="Garamond" w:hAnsi="Garamond" w:cs="Arial"/>
+          <w:sz w:val="24"/>
+        </w:rPr>
+        <w:t>IsVisual</w:t>
+      </w:r>
+      <w:proofErr w:type="spellEnd"/>
+      <w:r>
+        <w:rPr>
+          <w:rFonts w:ascii="Garamond" w:hAnsi="Garamond" w:cs="Arial"/>
+          <w:sz w:val="24"/>
+        </w:rPr>
+        <w:t xml:space="preserve"> is incorrectly assigned</w:t>
+      </w:r>
+    </w:p>
+    <w:p>
+      <w:pPr>
+        <w:rPr>
+          <w:rFonts w:ascii="Garamond" w:hAnsi="Garamond" w:cs="Arial"/>
+          <w:sz w:val="24"/>
+        </w:rPr>
+      </w:pPr>
+      <w:r>
+        <w:rPr>
+          <w:rFonts w:ascii="Garamond" w:hAnsi="Garamond" w:cs="Arial"/>
+          <w:b/>
+          <w:sz w:val="24"/>
+        </w:rPr>
+        <w:t xml:space="preserve">Test Coverage: </w:t>
+      </w:r>
+      <w:r>
+        <w:rPr>
+          <w:rFonts w:ascii="Garamond" w:hAnsi="Garamond" w:cs="Arial"/>
+          <w:sz w:val="24"/>
+        </w:rPr>
+        <w:t>To be discussed next lecture</w:t>
+      </w:r>
+    </w:p>
+    <w:p>
+      <w:pPr>
+        <w:rPr>
+          <w:rFonts w:ascii="Garamond" w:hAnsi="Garamond" w:cs="Arial"/>
+          <w:sz w:val="24"/>
+        </w:rPr>
+      </w:pPr>
+    </w:p>
+    <w:p>
+      <w:pPr>
+        <w:rPr>
+          <w:rFonts w:ascii="Garamond" w:hAnsi="Garamond" w:cs="Arial"/>
+          <w:sz w:val="24"/>
+        </w:rPr>
+      </w:pPr>
+      <w:r>
+        <w:rPr>
+          <w:rFonts w:ascii="Garamond" w:hAnsi="Garamond" w:cs="Arial"/>
+          <w:b/>
+          <w:sz w:val="24"/>
+          <w:u w:val="single"/>
+        </w:rPr>
+        <w:t>Test Case 3</w:t>
+      </w:r>
+      <w:r>
+        <w:rPr>
+          <w:rFonts w:ascii="Garamond" w:hAnsi="Garamond" w:cs="Arial"/>
+          <w:b/>
+          <w:sz w:val="24"/>
+          <w:u w:val="single"/>
+        </w:rPr>
+        <w:t xml:space="preserve">: </w:t>
+      </w:r>
+    </w:p>
+    <w:p>
+      <w:pPr>
+        <w:rPr>
+          <w:rFonts w:ascii="Garamond" w:hAnsi="Garamond" w:cs="Arial"/>
+          <w:sz w:val="24"/>
+        </w:rPr>
+      </w:pPr>
+      <w:r>
+        <w:rPr>
+          <w:rFonts w:ascii="Garamond" w:hAnsi="Garamond" w:cs="Arial"/>
+          <w:b/>
+          <w:sz w:val="24"/>
+        </w:rPr>
+        <w:t>Derivation:</w:t>
+      </w:r>
+      <w:r>
+        <w:rPr>
+          <w:rFonts w:ascii="Garamond" w:hAnsi="Garamond" w:cs="Arial"/>
+          <w:b/>
+          <w:sz w:val="24"/>
+        </w:rPr>
+        <w:t xml:space="preserve"> </w:t>
+      </w:r>
+    </w:p>
+    <w:p>
+      <w:pPr>
+        <w:rPr>
+          <w:rFonts w:ascii="Garamond" w:hAnsi="Garamond" w:cs="Arial"/>
+          <w:sz w:val="24"/>
+        </w:rPr>
+      </w:pPr>
+      <w:r>
+        <w:rPr>
+          <w:rFonts w:ascii="Garamond" w:hAnsi="Garamond" w:cs="Arial"/>
+          <w:b/>
+          <w:sz w:val="24"/>
+        </w:rPr>
+        <w:t xml:space="preserve">Sufficiency: </w:t>
+      </w:r>
+    </w:p>
+    <w:p>
+      <w:pPr>
+        <w:rPr>
+          <w:rFonts w:ascii="Garamond" w:hAnsi="Garamond" w:cs="Arial"/>
+          <w:sz w:val="24"/>
+        </w:rPr>
+      </w:pPr>
+      <w:r>
+        <w:rPr>
+          <w:rFonts w:ascii="Garamond" w:hAnsi="Garamond" w:cs="Arial"/>
+          <w:b/>
+          <w:sz w:val="24"/>
+        </w:rPr>
+        <w:t xml:space="preserve">Test Coverage: </w:t>
+      </w:r>
+      <w:r>
+        <w:rPr>
+          <w:rFonts w:ascii="Garamond" w:hAnsi="Garamond" w:cs="Arial"/>
+          <w:sz w:val="24"/>
+        </w:rPr>
+        <w:t>To be discussed next lecture</w:t>
+      </w:r>
+    </w:p>
+    <w:p>
+      <w:pPr>
+        <w:rPr>
+          <w:rFonts w:ascii="Garamond" w:hAnsi="Garamond" w:cs="Arial"/>
+          <w:sz w:val="24"/>
+        </w:rPr>
+      </w:pPr>
+    </w:p>
+    <w:p>
+      <w:pPr>
+        <w:rPr>
+          <w:rFonts w:ascii="Garamond" w:hAnsi="Garamond" w:cs="Arial"/>
+          <w:sz w:val="24"/>
+        </w:rPr>
+      </w:pPr>
+      <w:r>
+        <w:rPr>
+          <w:rFonts w:ascii="Garamond" w:hAnsi="Garamond" w:cs="Arial"/>
+          <w:b/>
+          <w:sz w:val="24"/>
+          <w:u w:val="single"/>
+        </w:rPr>
+        <w:t>Test Case 4</w:t>
+      </w:r>
+      <w:r>
+        <w:rPr>
+          <w:rFonts w:ascii="Garamond" w:hAnsi="Garamond" w:cs="Arial"/>
+          <w:b/>
+          <w:sz w:val="24"/>
+          <w:u w:val="single"/>
+        </w:rPr>
+        <w:t xml:space="preserve">: </w:t>
+      </w:r>
+    </w:p>
+    <w:p>
+      <w:pPr>
+        <w:rPr>
+          <w:rFonts w:ascii="Garamond" w:hAnsi="Garamond" w:cs="Arial"/>
+          <w:sz w:val="24"/>
+        </w:rPr>
+      </w:pPr>
+      <w:r>
+        <w:rPr>
+          <w:rFonts w:ascii="Garamond" w:hAnsi="Garamond" w:cs="Arial"/>
+          <w:b/>
+          <w:sz w:val="24"/>
+        </w:rPr>
+        <w:t>Derivation:</w:t>
+      </w:r>
+      <w:r>
+        <w:rPr>
+          <w:rFonts w:ascii="Garamond" w:hAnsi="Garamond" w:cs="Arial"/>
+          <w:b/>
+          <w:sz w:val="24"/>
+        </w:rPr>
+        <w:t xml:space="preserve"> </w:t>
+      </w:r>
+    </w:p>
+    <w:p>
+      <w:pPr>
+        <w:rPr>
+          <w:rFonts w:ascii="Garamond" w:hAnsi="Garamond" w:cs="Arial"/>
+          <w:sz w:val="24"/>
+        </w:rPr>
+      </w:pPr>
+      <w:r>
+        <w:rPr>
+          <w:rFonts w:ascii="Garamond" w:hAnsi="Garamond" w:cs="Arial"/>
+          <w:b/>
+          <w:sz w:val="24"/>
+        </w:rPr>
+        <w:t xml:space="preserve">Sufficiency: </w:t>
+      </w:r>
+      <w:bookmarkStart w:id="0" w:name="_GoBack"/>
+      <w:bookmarkEnd w:id="0"/>
+    </w:p>
+    <w:p>
+      <w:pPr>
+        <w:rPr>
+          <w:rFonts w:ascii="Garamond" w:hAnsi="Garamond" w:cs="Arial"/>
+          <w:sz w:val="24"/>
+        </w:rPr>
+      </w:pPr>
+      <w:r>
+        <w:rPr>
+          <w:rFonts w:ascii="Garamond" w:hAnsi="Garamond" w:cs="Arial"/>
+          <w:b/>
+          <w:sz w:val="24"/>
+        </w:rPr>
+        <w:t xml:space="preserve">Test Coverage: </w:t>
+      </w:r>
+      <w:r>
+        <w:rPr>
+          <w:rFonts w:ascii="Garamond" w:hAnsi="Garamond" w:cs="Arial"/>
+          <w:sz w:val="24"/>
+        </w:rPr>
+        <w:t>To be discussed next lecture</w:t>
       </w:r>
     </w:p>
     <w:p>
@@ -431,11 +899,127 @@
       </w:rPr>
     </w:lvl>
   </w:abstractNum>
+  <w:abstractNum w:abstractNumId="2" w15:restartNumberingAfterBreak="0">
+    <w:nsid w:val="35820745"/>
+    <w:multiLevelType w:val="hybridMultilevel"/>
+    <w:tmpl w:val="400A52DE"/>
+    <w:lvl w:ilvl="0" w:tplc="04090005">
+      <w:start w:val="1"/>
+      <w:numFmt w:val="bullet"/>
+      <w:lvlText w:val=""/>
+      <w:lvlJc w:val="left"/>
+      <w:pPr>
+        <w:ind w:left="720" w:hanging="360"/>
+      </w:pPr>
+      <w:rPr>
+        <w:rFonts w:ascii="Wingdings" w:hAnsi="Wingdings" w:hint="default"/>
+      </w:rPr>
+    </w:lvl>
+    <w:lvl w:ilvl="1" w:tplc="04090003" w:tentative="1">
+      <w:start w:val="1"/>
+      <w:numFmt w:val="bullet"/>
+      <w:lvlText w:val="o"/>
+      <w:lvlJc w:val="left"/>
+      <w:pPr>
+        <w:ind w:left="1440" w:hanging="360"/>
+      </w:pPr>
+      <w:rPr>
+        <w:rFonts w:ascii="Courier New" w:hAnsi="Courier New" w:cs="Courier New" w:hint="default"/>
+      </w:rPr>
+    </w:lvl>
+    <w:lvl w:ilvl="2" w:tplc="04090005" w:tentative="1">
+      <w:start w:val="1"/>
+      <w:numFmt w:val="bullet"/>
+      <w:lvlText w:val=""/>
+      <w:lvlJc w:val="left"/>
+      <w:pPr>
+        <w:ind w:left="2160" w:hanging="360"/>
+      </w:pPr>
+      <w:rPr>
+        <w:rFonts w:ascii="Wingdings" w:hAnsi="Wingdings" w:hint="default"/>
+      </w:rPr>
+    </w:lvl>
+    <w:lvl w:ilvl="3" w:tplc="04090001" w:tentative="1">
+      <w:start w:val="1"/>
+      <w:numFmt w:val="bullet"/>
+      <w:lvlText w:val=""/>
+      <w:lvlJc w:val="left"/>
+      <w:pPr>
+        <w:ind w:left="2880" w:hanging="360"/>
+      </w:pPr>
+      <w:rPr>
+        <w:rFonts w:ascii="Symbol" w:hAnsi="Symbol" w:hint="default"/>
+      </w:rPr>
+    </w:lvl>
+    <w:lvl w:ilvl="4" w:tplc="04090003" w:tentative="1">
+      <w:start w:val="1"/>
+      <w:numFmt w:val="bullet"/>
+      <w:lvlText w:val="o"/>
+      <w:lvlJc w:val="left"/>
+      <w:pPr>
+        <w:ind w:left="3600" w:hanging="360"/>
+      </w:pPr>
+      <w:rPr>
+        <w:rFonts w:ascii="Courier New" w:hAnsi="Courier New" w:cs="Courier New" w:hint="default"/>
+      </w:rPr>
+    </w:lvl>
+    <w:lvl w:ilvl="5" w:tplc="04090005" w:tentative="1">
+      <w:start w:val="1"/>
+      <w:numFmt w:val="bullet"/>
+      <w:lvlText w:val=""/>
+      <w:lvlJc w:val="left"/>
+      <w:pPr>
+        <w:ind w:left="4320" w:hanging="360"/>
+      </w:pPr>
+      <w:rPr>
+        <w:rFonts w:ascii="Wingdings" w:hAnsi="Wingdings" w:hint="default"/>
+      </w:rPr>
+    </w:lvl>
+    <w:lvl w:ilvl="6" w:tplc="04090001" w:tentative="1">
+      <w:start w:val="1"/>
+      <w:numFmt w:val="bullet"/>
+      <w:lvlText w:val=""/>
+      <w:lvlJc w:val="left"/>
+      <w:pPr>
+        <w:ind w:left="5040" w:hanging="360"/>
+      </w:pPr>
+      <w:rPr>
+        <w:rFonts w:ascii="Symbol" w:hAnsi="Symbol" w:hint="default"/>
+      </w:rPr>
+    </w:lvl>
+    <w:lvl w:ilvl="7" w:tplc="04090003" w:tentative="1">
+      <w:start w:val="1"/>
+      <w:numFmt w:val="bullet"/>
+      <w:lvlText w:val="o"/>
+      <w:lvlJc w:val="left"/>
+      <w:pPr>
+        <w:ind w:left="5760" w:hanging="360"/>
+      </w:pPr>
+      <w:rPr>
+        <w:rFonts w:ascii="Courier New" w:hAnsi="Courier New" w:cs="Courier New" w:hint="default"/>
+      </w:rPr>
+    </w:lvl>
+    <w:lvl w:ilvl="8" w:tplc="04090005" w:tentative="1">
+      <w:start w:val="1"/>
+      <w:numFmt w:val="bullet"/>
+      <w:lvlText w:val=""/>
+      <w:lvlJc w:val="left"/>
+      <w:pPr>
+        <w:ind w:left="6480" w:hanging="360"/>
+      </w:pPr>
+      <w:rPr>
+        <w:rFonts w:ascii="Wingdings" w:hAnsi="Wingdings" w:hint="default"/>
+      </w:rPr>
+    </w:lvl>
+  </w:abstractNum>
   <w:num w:numId="1">
     <w:abstractNumId w:val="0"/>
   </w:num>
   <w:num w:numId="2">
     <w:abstractNumId w:val="1"/>
+  </w:num>
+  <w:num w:numId="3">
+    <w:abstractNumId w:val="2"/>
   </w:num>
 </w:numbering>
 </file>

</xml_diff>

<commit_message>
Included checks for the arguments
</commit_message>
<xml_diff>
--- a/Enamel/Documentation/Testing.docx
+++ b/Enamel/Documentation/Testing.docx
@@ -26,97 +26,16 @@
     </w:p>
     <w:p>
       <w:pPr>
-        <w:rPr>
-          <w:rFonts w:ascii="Garamond" w:hAnsi="Garamond" w:cs="Arial"/>
-          <w:b/>
-          <w:sz w:val="24"/>
-          <w:u w:val="single"/>
-        </w:rPr>
-      </w:pPr>
-      <w:r>
-        <w:rPr>
-          <w:rFonts w:ascii="Garamond" w:hAnsi="Garamond" w:cs="Arial"/>
-          <w:b/>
-          <w:sz w:val="24"/>
-          <w:u w:val="single"/>
-        </w:rPr>
-        <w:t xml:space="preserve">Test Case 1: </w:t>
-      </w:r>
-    </w:p>
-    <w:p>
-      <w:pPr>
-        <w:rPr>
-          <w:rFonts w:ascii="Garamond" w:hAnsi="Garamond" w:cs="Arial"/>
-          <w:b/>
-          <w:sz w:val="24"/>
-        </w:rPr>
-      </w:pPr>
-      <w:r>
-        <w:rPr>
-          <w:rFonts w:ascii="Garamond" w:hAnsi="Garamond" w:cs="Arial"/>
-          <w:b/>
-          <w:sz w:val="24"/>
-        </w:rPr>
-        <w:t>Derivation:</w:t>
-      </w:r>
-    </w:p>
-    <w:p>
-      <w:pPr>
-        <w:rPr>
-          <w:rFonts w:ascii="Garamond" w:hAnsi="Garamond" w:cs="Arial"/>
-          <w:b/>
-          <w:sz w:val="24"/>
-        </w:rPr>
-      </w:pPr>
-      <w:r>
-        <w:rPr>
-          <w:rFonts w:ascii="Garamond" w:hAnsi="Garamond" w:cs="Arial"/>
-          <w:b/>
-          <w:sz w:val="24"/>
-        </w:rPr>
-        <w:t xml:space="preserve">Sufficiency: </w:t>
-      </w:r>
-    </w:p>
-    <w:p>
-      <w:pPr>
-        <w:rPr>
-          <w:rFonts w:ascii="Garamond" w:hAnsi="Garamond" w:cs="Arial"/>
-          <w:b/>
-          <w:sz w:val="24"/>
-        </w:rPr>
-      </w:pPr>
-      <w:r>
-        <w:rPr>
-          <w:rFonts w:ascii="Garamond" w:hAnsi="Garamond" w:cs="Arial"/>
-          <w:b/>
-          <w:sz w:val="24"/>
-        </w:rPr>
-        <w:t xml:space="preserve">Test Coverage: </w:t>
-      </w:r>
-    </w:p>
-    <w:p>
-      <w:pPr>
-        <w:rPr>
-          <w:rFonts w:ascii="Garamond" w:hAnsi="Garamond" w:cs="Arial"/>
-          <w:b/>
-          <w:sz w:val="24"/>
-        </w:rPr>
-      </w:pPr>
-    </w:p>
-    <w:p>
-      <w:pPr>
         <w:pStyle w:val="ListParagraph"/>
         <w:numPr>
           <w:ilvl w:val="0"/>
-          <w:numId w:val="2"/>
+          <w:numId w:val="3"/>
         </w:numPr>
         <w:rPr>
           <w:rFonts w:ascii="Garamond" w:hAnsi="Garamond" w:cs="Arial"/>
           <w:sz w:val="24"/>
         </w:rPr>
       </w:pPr>
-      <w:bookmarkStart w:id="0" w:name="_GoBack"/>
-      <w:bookmarkEnd w:id="0"/>
       <w:r>
         <w:rPr>
           <w:rFonts w:ascii="Garamond" w:hAnsi="Garamond" w:cs="Arial"/>
@@ -130,7 +49,7 @@
         <w:pStyle w:val="ListParagraph"/>
         <w:numPr>
           <w:ilvl w:val="0"/>
-          <w:numId w:val="2"/>
+          <w:numId w:val="3"/>
         </w:numPr>
         <w:rPr>
           <w:rFonts w:ascii="Garamond" w:hAnsi="Garamond" w:cs="Arial"/>
@@ -150,7 +69,7 @@
         <w:pStyle w:val="ListParagraph"/>
         <w:numPr>
           <w:ilvl w:val="0"/>
-          <w:numId w:val="2"/>
+          <w:numId w:val="3"/>
         </w:numPr>
         <w:rPr>
           <w:rFonts w:ascii="Garamond" w:hAnsi="Garamond" w:cs="Arial"/>
@@ -170,7 +89,7 @@
         <w:pStyle w:val="ListParagraph"/>
         <w:numPr>
           <w:ilvl w:val="0"/>
-          <w:numId w:val="2"/>
+          <w:numId w:val="3"/>
         </w:numPr>
         <w:rPr>
           <w:rFonts w:ascii="Garamond" w:hAnsi="Garamond" w:cs="Arial"/>
@@ -183,6 +102,555 @@
           <w:sz w:val="24"/>
         </w:rPr>
         <w:t>Includes test coverage discussion (next week’s topic)</w:t>
+      </w:r>
+    </w:p>
+    <w:p>
+      <w:pPr>
+        <w:pStyle w:val="ListParagraph"/>
+        <w:rPr>
+          <w:rFonts w:ascii="Garamond" w:hAnsi="Garamond" w:cs="Arial"/>
+          <w:sz w:val="24"/>
+        </w:rPr>
+      </w:pPr>
+    </w:p>
+    <w:p>
+      <w:pPr>
+        <w:rPr>
+          <w:rFonts w:ascii="Garamond" w:hAnsi="Garamond" w:cs="Arial"/>
+          <w:sz w:val="24"/>
+        </w:rPr>
+      </w:pPr>
+      <w:r>
+        <w:rPr>
+          <w:rFonts w:ascii="Garamond" w:hAnsi="Garamond" w:cs="Arial"/>
+          <w:b/>
+          <w:sz w:val="24"/>
+          <w:u w:val="single"/>
+        </w:rPr>
+        <w:t xml:space="preserve">Test Case 1: </w:t>
+      </w:r>
+      <w:r>
+        <w:rPr>
+          <w:rFonts w:ascii="Garamond" w:hAnsi="Garamond" w:cs="Arial"/>
+          <w:sz w:val="24"/>
+        </w:rPr>
+        <w:t xml:space="preserve">Testing </w:t>
+      </w:r>
+      <w:proofErr w:type="spellStart"/>
+      <w:r>
+        <w:rPr>
+          <w:rFonts w:ascii="Garamond" w:hAnsi="Garamond" w:cs="Arial"/>
+          <w:b/>
+          <w:sz w:val="24"/>
+        </w:rPr>
+        <w:t>IOException</w:t>
+      </w:r>
+      <w:proofErr w:type="spellEnd"/>
+      <w:r>
+        <w:rPr>
+          <w:rFonts w:ascii="Garamond" w:hAnsi="Garamond" w:cs="Arial"/>
+          <w:sz w:val="24"/>
+        </w:rPr>
+        <w:t xml:space="preserve"> when we input an invalid scenario file</w:t>
+      </w:r>
+    </w:p>
+    <w:p>
+      <w:pPr>
+        <w:rPr>
+          <w:rFonts w:ascii="Garamond" w:hAnsi="Garamond" w:cs="Arial"/>
+          <w:sz w:val="24"/>
+        </w:rPr>
+      </w:pPr>
+      <w:r>
+        <w:rPr>
+          <w:rFonts w:ascii="Garamond" w:hAnsi="Garamond" w:cs="Arial"/>
+          <w:b/>
+          <w:sz w:val="24"/>
+        </w:rPr>
+        <w:t>Derivation:</w:t>
+      </w:r>
+      <w:r>
+        <w:rPr>
+          <w:rFonts w:ascii="Garamond" w:hAnsi="Garamond" w:cs="Arial"/>
+          <w:b/>
+          <w:sz w:val="24"/>
+        </w:rPr>
+        <w:t xml:space="preserve"> </w:t>
+      </w:r>
+      <w:r>
+        <w:rPr>
+          <w:rFonts w:ascii="Garamond" w:hAnsi="Garamond" w:cs="Arial"/>
+          <w:sz w:val="24"/>
+        </w:rPr>
+        <w:t xml:space="preserve">As we have a try catch block in the file handler method, we need to test the exception output by giving an incorrect file input and checking whether the program throws an </w:t>
+      </w:r>
+      <w:proofErr w:type="spellStart"/>
+      <w:r>
+        <w:rPr>
+          <w:rFonts w:ascii="Garamond" w:hAnsi="Garamond" w:cs="Arial"/>
+          <w:sz w:val="24"/>
+        </w:rPr>
+        <w:t>IOException</w:t>
+      </w:r>
+      <w:proofErr w:type="spellEnd"/>
+      <w:r>
+        <w:rPr>
+          <w:rFonts w:ascii="Garamond" w:hAnsi="Garamond" w:cs="Arial"/>
+          <w:sz w:val="24"/>
+        </w:rPr>
+        <w:t>.</w:t>
+      </w:r>
+      <w:r>
+        <w:rPr>
+          <w:rFonts w:ascii="Garamond" w:hAnsi="Garamond" w:cs="Arial"/>
+          <w:sz w:val="24"/>
+        </w:rPr>
+        <w:t xml:space="preserve"> This test case also tests an exception not being thrown when a valid file is input.</w:t>
+      </w:r>
+    </w:p>
+    <w:p>
+      <w:pPr>
+        <w:rPr>
+          <w:rFonts w:ascii="Garamond" w:hAnsi="Garamond" w:cs="Arial"/>
+          <w:sz w:val="24"/>
+        </w:rPr>
+      </w:pPr>
+      <w:r>
+        <w:rPr>
+          <w:rFonts w:ascii="Garamond" w:hAnsi="Garamond" w:cs="Arial"/>
+          <w:b/>
+          <w:sz w:val="24"/>
+        </w:rPr>
+        <w:t xml:space="preserve">Sufficiency: </w:t>
+      </w:r>
+      <w:r>
+        <w:rPr>
+          <w:rFonts w:ascii="Garamond" w:hAnsi="Garamond" w:cs="Arial"/>
+          <w:sz w:val="24"/>
+        </w:rPr>
+        <w:t>This test case will cover there not being a file input. There can only be 2 cases: the file input is valid, and the file input is not. This test case</w:t>
+      </w:r>
+      <w:r>
+        <w:rPr>
+          <w:rFonts w:ascii="Garamond" w:hAnsi="Garamond" w:cs="Arial"/>
+          <w:sz w:val="24"/>
+        </w:rPr>
+        <w:t xml:space="preserve"> covers both situations. </w:t>
+      </w:r>
+    </w:p>
+    <w:p>
+      <w:pPr>
+        <w:rPr>
+          <w:rFonts w:ascii="Garamond" w:hAnsi="Garamond" w:cs="Arial"/>
+          <w:sz w:val="24"/>
+        </w:rPr>
+      </w:pPr>
+      <w:r>
+        <w:rPr>
+          <w:rFonts w:ascii="Garamond" w:hAnsi="Garamond" w:cs="Arial"/>
+          <w:b/>
+          <w:sz w:val="24"/>
+        </w:rPr>
+        <w:t xml:space="preserve">Test Coverage: </w:t>
+      </w:r>
+      <w:r>
+        <w:rPr>
+          <w:rFonts w:ascii="Garamond" w:hAnsi="Garamond" w:cs="Arial"/>
+          <w:sz w:val="24"/>
+        </w:rPr>
+        <w:t>To be discussed next lecture</w:t>
+      </w:r>
+    </w:p>
+    <w:p>
+      <w:pPr>
+        <w:rPr>
+          <w:rFonts w:ascii="Garamond" w:hAnsi="Garamond" w:cs="Arial"/>
+          <w:sz w:val="24"/>
+        </w:rPr>
+      </w:pPr>
+    </w:p>
+    <w:p>
+      <w:pPr>
+        <w:rPr>
+          <w:rFonts w:ascii="Garamond" w:hAnsi="Garamond" w:cs="Arial"/>
+          <w:sz w:val="24"/>
+        </w:rPr>
+      </w:pPr>
+      <w:r>
+        <w:rPr>
+          <w:rFonts w:ascii="Garamond" w:hAnsi="Garamond" w:cs="Arial"/>
+          <w:b/>
+          <w:sz w:val="24"/>
+          <w:u w:val="single"/>
+        </w:rPr>
+        <w:t>Test Case 2</w:t>
+      </w:r>
+      <w:r>
+        <w:rPr>
+          <w:rFonts w:ascii="Garamond" w:hAnsi="Garamond" w:cs="Arial"/>
+          <w:b/>
+          <w:sz w:val="24"/>
+          <w:u w:val="single"/>
+        </w:rPr>
+        <w:t xml:space="preserve">: </w:t>
+      </w:r>
+      <w:r>
+        <w:rPr>
+          <w:rFonts w:ascii="Garamond" w:hAnsi="Garamond" w:cs="Arial"/>
+          <w:sz w:val="24"/>
+        </w:rPr>
+        <w:t xml:space="preserve">Testing </w:t>
+      </w:r>
+      <w:r>
+        <w:rPr>
+          <w:rFonts w:ascii="Garamond" w:hAnsi="Garamond" w:cs="Arial"/>
+          <w:b/>
+          <w:sz w:val="24"/>
+        </w:rPr>
+        <w:t xml:space="preserve">Boolean value of </w:t>
+      </w:r>
+      <w:proofErr w:type="spellStart"/>
+      <w:r>
+        <w:rPr>
+          <w:rFonts w:ascii="Garamond" w:hAnsi="Garamond" w:cs="Arial"/>
+          <w:b/>
+          <w:sz w:val="24"/>
+        </w:rPr>
+        <w:t>IsVisual</w:t>
+      </w:r>
+      <w:proofErr w:type="spellEnd"/>
+      <w:r>
+        <w:rPr>
+          <w:rFonts w:ascii="Garamond" w:hAnsi="Garamond" w:cs="Arial"/>
+          <w:sz w:val="24"/>
+        </w:rPr>
+        <w:t xml:space="preserve"> </w:t>
+      </w:r>
+      <w:r>
+        <w:rPr>
+          <w:rFonts w:ascii="Garamond" w:hAnsi="Garamond" w:cs="Arial"/>
+          <w:sz w:val="24"/>
+        </w:rPr>
+        <w:t>when we choose an option in the popup</w:t>
+      </w:r>
+    </w:p>
+    <w:p>
+      <w:pPr>
+        <w:rPr>
+          <w:rFonts w:ascii="Garamond" w:hAnsi="Garamond" w:cs="Arial"/>
+          <w:sz w:val="24"/>
+        </w:rPr>
+      </w:pPr>
+      <w:r>
+        <w:rPr>
+          <w:rFonts w:ascii="Garamond" w:hAnsi="Garamond" w:cs="Arial"/>
+          <w:b/>
+          <w:sz w:val="24"/>
+        </w:rPr>
+        <w:t>Derivation:</w:t>
+      </w:r>
+      <w:r>
+        <w:rPr>
+          <w:rFonts w:ascii="Garamond" w:hAnsi="Garamond" w:cs="Arial"/>
+          <w:b/>
+          <w:sz w:val="24"/>
+        </w:rPr>
+        <w:t xml:space="preserve"> </w:t>
+      </w:r>
+      <w:r>
+        <w:rPr>
+          <w:rFonts w:ascii="Garamond" w:hAnsi="Garamond" w:cs="Arial"/>
+          <w:sz w:val="24"/>
+        </w:rPr>
+        <w:t xml:space="preserve">We need to test if the software responds correctly when the </w:t>
+      </w:r>
+      <w:proofErr w:type="spellStart"/>
+      <w:r>
+        <w:rPr>
+          <w:rFonts w:ascii="Garamond" w:hAnsi="Garamond" w:cs="Arial"/>
+          <w:sz w:val="24"/>
+        </w:rPr>
+        <w:t>IsVisual</w:t>
+      </w:r>
+      <w:proofErr w:type="spellEnd"/>
+      <w:r>
+        <w:rPr>
+          <w:rFonts w:ascii="Garamond" w:hAnsi="Garamond" w:cs="Arial"/>
+          <w:sz w:val="24"/>
+        </w:rPr>
+        <w:t xml:space="preserve"> is true/false</w:t>
+      </w:r>
+      <w:r>
+        <w:rPr>
+          <w:rFonts w:ascii="Garamond" w:hAnsi="Garamond" w:cs="Arial"/>
+          <w:sz w:val="24"/>
+        </w:rPr>
+        <w:t xml:space="preserve"> </w:t>
+      </w:r>
+    </w:p>
+    <w:p>
+      <w:pPr>
+        <w:rPr>
+          <w:rFonts w:ascii="Garamond" w:hAnsi="Garamond" w:cs="Arial"/>
+          <w:sz w:val="24"/>
+        </w:rPr>
+      </w:pPr>
+      <w:r>
+        <w:rPr>
+          <w:rFonts w:ascii="Garamond" w:hAnsi="Garamond" w:cs="Arial"/>
+          <w:b/>
+          <w:sz w:val="24"/>
+        </w:rPr>
+        <w:t xml:space="preserve">Sufficiency: </w:t>
+      </w:r>
+      <w:r>
+        <w:rPr>
+          <w:rFonts w:ascii="Garamond" w:hAnsi="Garamond" w:cs="Arial"/>
+          <w:sz w:val="24"/>
+        </w:rPr>
+        <w:t xml:space="preserve">This test case will cover </w:t>
+      </w:r>
+      <w:r>
+        <w:rPr>
+          <w:rFonts w:ascii="Garamond" w:hAnsi="Garamond" w:cs="Arial"/>
+          <w:sz w:val="24"/>
+        </w:rPr>
+        <w:t xml:space="preserve">any situations where the Boolean value for </w:t>
+      </w:r>
+      <w:proofErr w:type="spellStart"/>
+      <w:r>
+        <w:rPr>
+          <w:rFonts w:ascii="Garamond" w:hAnsi="Garamond" w:cs="Arial"/>
+          <w:sz w:val="24"/>
+        </w:rPr>
+        <w:t>IsVisual</w:t>
+      </w:r>
+      <w:proofErr w:type="spellEnd"/>
+      <w:r>
+        <w:rPr>
+          <w:rFonts w:ascii="Garamond" w:hAnsi="Garamond" w:cs="Arial"/>
+          <w:sz w:val="24"/>
+        </w:rPr>
+        <w:t xml:space="preserve"> is incorrectly assigned</w:t>
+      </w:r>
+    </w:p>
+    <w:p>
+      <w:pPr>
+        <w:rPr>
+          <w:rFonts w:ascii="Garamond" w:hAnsi="Garamond" w:cs="Arial"/>
+          <w:sz w:val="24"/>
+        </w:rPr>
+      </w:pPr>
+      <w:r>
+        <w:rPr>
+          <w:rFonts w:ascii="Garamond" w:hAnsi="Garamond" w:cs="Arial"/>
+          <w:b/>
+          <w:sz w:val="24"/>
+        </w:rPr>
+        <w:t xml:space="preserve">Test Coverage: </w:t>
+      </w:r>
+      <w:r>
+        <w:rPr>
+          <w:rFonts w:ascii="Garamond" w:hAnsi="Garamond" w:cs="Arial"/>
+          <w:sz w:val="24"/>
+        </w:rPr>
+        <w:t>To be discussed next lecture</w:t>
+      </w:r>
+    </w:p>
+    <w:p>
+      <w:pPr>
+        <w:rPr>
+          <w:rFonts w:ascii="Garamond" w:hAnsi="Garamond" w:cs="Arial"/>
+          <w:sz w:val="24"/>
+        </w:rPr>
+      </w:pPr>
+    </w:p>
+    <w:p>
+      <w:pPr>
+        <w:rPr>
+          <w:rFonts w:ascii="Garamond" w:hAnsi="Garamond" w:cs="Arial"/>
+          <w:sz w:val="24"/>
+        </w:rPr>
+      </w:pPr>
+      <w:r>
+        <w:rPr>
+          <w:rFonts w:ascii="Garamond" w:hAnsi="Garamond" w:cs="Arial"/>
+          <w:b/>
+          <w:sz w:val="24"/>
+          <w:u w:val="single"/>
+        </w:rPr>
+        <w:t>Test Case 3</w:t>
+      </w:r>
+      <w:r>
+        <w:rPr>
+          <w:rFonts w:ascii="Garamond" w:hAnsi="Garamond" w:cs="Arial"/>
+          <w:b/>
+          <w:sz w:val="24"/>
+          <w:u w:val="single"/>
+        </w:rPr>
+        <w:t xml:space="preserve">: </w:t>
+      </w:r>
+    </w:p>
+    <w:p>
+      <w:pPr>
+        <w:rPr>
+          <w:rFonts w:ascii="Garamond" w:hAnsi="Garamond" w:cs="Arial"/>
+          <w:sz w:val="24"/>
+        </w:rPr>
+      </w:pPr>
+      <w:r>
+        <w:rPr>
+          <w:rFonts w:ascii="Garamond" w:hAnsi="Garamond" w:cs="Arial"/>
+          <w:b/>
+          <w:sz w:val="24"/>
+        </w:rPr>
+        <w:t>Derivation:</w:t>
+      </w:r>
+      <w:r>
+        <w:rPr>
+          <w:rFonts w:ascii="Garamond" w:hAnsi="Garamond" w:cs="Arial"/>
+          <w:b/>
+          <w:sz w:val="24"/>
+        </w:rPr>
+        <w:t xml:space="preserve"> </w:t>
+      </w:r>
+    </w:p>
+    <w:p>
+      <w:pPr>
+        <w:rPr>
+          <w:rFonts w:ascii="Garamond" w:hAnsi="Garamond" w:cs="Arial"/>
+          <w:sz w:val="24"/>
+        </w:rPr>
+      </w:pPr>
+      <w:r>
+        <w:rPr>
+          <w:rFonts w:ascii="Garamond" w:hAnsi="Garamond" w:cs="Arial"/>
+          <w:b/>
+          <w:sz w:val="24"/>
+        </w:rPr>
+        <w:t xml:space="preserve">Sufficiency: </w:t>
+      </w:r>
+    </w:p>
+    <w:p>
+      <w:pPr>
+        <w:rPr>
+          <w:rFonts w:ascii="Garamond" w:hAnsi="Garamond" w:cs="Arial"/>
+          <w:sz w:val="24"/>
+        </w:rPr>
+      </w:pPr>
+      <w:r>
+        <w:rPr>
+          <w:rFonts w:ascii="Garamond" w:hAnsi="Garamond" w:cs="Arial"/>
+          <w:b/>
+          <w:sz w:val="24"/>
+        </w:rPr>
+        <w:t xml:space="preserve">Test Coverage: </w:t>
+      </w:r>
+      <w:r>
+        <w:rPr>
+          <w:rFonts w:ascii="Garamond" w:hAnsi="Garamond" w:cs="Arial"/>
+          <w:sz w:val="24"/>
+        </w:rPr>
+        <w:t>To be discussed next lecture</w:t>
+      </w:r>
+    </w:p>
+    <w:p>
+      <w:pPr>
+        <w:rPr>
+          <w:rFonts w:ascii="Garamond" w:hAnsi="Garamond" w:cs="Arial"/>
+          <w:sz w:val="24"/>
+        </w:rPr>
+      </w:pPr>
+    </w:p>
+    <w:p>
+      <w:pPr>
+        <w:rPr>
+          <w:rFonts w:ascii="Garamond" w:hAnsi="Garamond" w:cs="Arial"/>
+          <w:sz w:val="24"/>
+        </w:rPr>
+      </w:pPr>
+      <w:r>
+        <w:rPr>
+          <w:rFonts w:ascii="Garamond" w:hAnsi="Garamond" w:cs="Arial"/>
+          <w:b/>
+          <w:sz w:val="24"/>
+          <w:u w:val="single"/>
+        </w:rPr>
+        <w:t>Test Case 4</w:t>
+      </w:r>
+      <w:r>
+        <w:rPr>
+          <w:rFonts w:ascii="Garamond" w:hAnsi="Garamond" w:cs="Arial"/>
+          <w:b/>
+          <w:sz w:val="24"/>
+          <w:u w:val="single"/>
+        </w:rPr>
+        <w:t xml:space="preserve">: </w:t>
+      </w:r>
+    </w:p>
+    <w:p>
+      <w:pPr>
+        <w:rPr>
+          <w:rFonts w:ascii="Garamond" w:hAnsi="Garamond" w:cs="Arial"/>
+          <w:sz w:val="24"/>
+        </w:rPr>
+      </w:pPr>
+      <w:r>
+        <w:rPr>
+          <w:rFonts w:ascii="Garamond" w:hAnsi="Garamond" w:cs="Arial"/>
+          <w:b/>
+          <w:sz w:val="24"/>
+        </w:rPr>
+        <w:t>Derivation:</w:t>
+      </w:r>
+      <w:r>
+        <w:rPr>
+          <w:rFonts w:ascii="Garamond" w:hAnsi="Garamond" w:cs="Arial"/>
+          <w:b/>
+          <w:sz w:val="24"/>
+        </w:rPr>
+        <w:t xml:space="preserve"> </w:t>
+      </w:r>
+    </w:p>
+    <w:p>
+      <w:pPr>
+        <w:rPr>
+          <w:rFonts w:ascii="Garamond" w:hAnsi="Garamond" w:cs="Arial"/>
+          <w:sz w:val="24"/>
+        </w:rPr>
+      </w:pPr>
+      <w:r>
+        <w:rPr>
+          <w:rFonts w:ascii="Garamond" w:hAnsi="Garamond" w:cs="Arial"/>
+          <w:b/>
+          <w:sz w:val="24"/>
+        </w:rPr>
+        <w:t xml:space="preserve">Sufficiency: </w:t>
+      </w:r>
+      <w:bookmarkStart w:id="0" w:name="_GoBack"/>
+      <w:bookmarkEnd w:id="0"/>
+    </w:p>
+    <w:p>
+      <w:pPr>
+        <w:rPr>
+          <w:rFonts w:ascii="Garamond" w:hAnsi="Garamond" w:cs="Arial"/>
+          <w:sz w:val="24"/>
+        </w:rPr>
+      </w:pPr>
+      <w:r>
+        <w:rPr>
+          <w:rFonts w:ascii="Garamond" w:hAnsi="Garamond" w:cs="Arial"/>
+          <w:b/>
+          <w:sz w:val="24"/>
+        </w:rPr>
+        <w:t xml:space="preserve">Test Coverage: </w:t>
+      </w:r>
+      <w:r>
+        <w:rPr>
+          <w:rFonts w:ascii="Garamond" w:hAnsi="Garamond" w:cs="Arial"/>
+          <w:sz w:val="24"/>
+        </w:rPr>
+        <w:t>To be discussed next lecture</w:t>
       </w:r>
     </w:p>
     <w:p>
@@ -431,11 +899,127 @@
       </w:rPr>
     </w:lvl>
   </w:abstractNum>
+  <w:abstractNum w:abstractNumId="2" w15:restartNumberingAfterBreak="0">
+    <w:nsid w:val="35820745"/>
+    <w:multiLevelType w:val="hybridMultilevel"/>
+    <w:tmpl w:val="400A52DE"/>
+    <w:lvl w:ilvl="0" w:tplc="04090005">
+      <w:start w:val="1"/>
+      <w:numFmt w:val="bullet"/>
+      <w:lvlText w:val=""/>
+      <w:lvlJc w:val="left"/>
+      <w:pPr>
+        <w:ind w:left="720" w:hanging="360"/>
+      </w:pPr>
+      <w:rPr>
+        <w:rFonts w:ascii="Wingdings" w:hAnsi="Wingdings" w:hint="default"/>
+      </w:rPr>
+    </w:lvl>
+    <w:lvl w:ilvl="1" w:tplc="04090003" w:tentative="1">
+      <w:start w:val="1"/>
+      <w:numFmt w:val="bullet"/>
+      <w:lvlText w:val="o"/>
+      <w:lvlJc w:val="left"/>
+      <w:pPr>
+        <w:ind w:left="1440" w:hanging="360"/>
+      </w:pPr>
+      <w:rPr>
+        <w:rFonts w:ascii="Courier New" w:hAnsi="Courier New" w:cs="Courier New" w:hint="default"/>
+      </w:rPr>
+    </w:lvl>
+    <w:lvl w:ilvl="2" w:tplc="04090005" w:tentative="1">
+      <w:start w:val="1"/>
+      <w:numFmt w:val="bullet"/>
+      <w:lvlText w:val=""/>
+      <w:lvlJc w:val="left"/>
+      <w:pPr>
+        <w:ind w:left="2160" w:hanging="360"/>
+      </w:pPr>
+      <w:rPr>
+        <w:rFonts w:ascii="Wingdings" w:hAnsi="Wingdings" w:hint="default"/>
+      </w:rPr>
+    </w:lvl>
+    <w:lvl w:ilvl="3" w:tplc="04090001" w:tentative="1">
+      <w:start w:val="1"/>
+      <w:numFmt w:val="bullet"/>
+      <w:lvlText w:val=""/>
+      <w:lvlJc w:val="left"/>
+      <w:pPr>
+        <w:ind w:left="2880" w:hanging="360"/>
+      </w:pPr>
+      <w:rPr>
+        <w:rFonts w:ascii="Symbol" w:hAnsi="Symbol" w:hint="default"/>
+      </w:rPr>
+    </w:lvl>
+    <w:lvl w:ilvl="4" w:tplc="04090003" w:tentative="1">
+      <w:start w:val="1"/>
+      <w:numFmt w:val="bullet"/>
+      <w:lvlText w:val="o"/>
+      <w:lvlJc w:val="left"/>
+      <w:pPr>
+        <w:ind w:left="3600" w:hanging="360"/>
+      </w:pPr>
+      <w:rPr>
+        <w:rFonts w:ascii="Courier New" w:hAnsi="Courier New" w:cs="Courier New" w:hint="default"/>
+      </w:rPr>
+    </w:lvl>
+    <w:lvl w:ilvl="5" w:tplc="04090005" w:tentative="1">
+      <w:start w:val="1"/>
+      <w:numFmt w:val="bullet"/>
+      <w:lvlText w:val=""/>
+      <w:lvlJc w:val="left"/>
+      <w:pPr>
+        <w:ind w:left="4320" w:hanging="360"/>
+      </w:pPr>
+      <w:rPr>
+        <w:rFonts w:ascii="Wingdings" w:hAnsi="Wingdings" w:hint="default"/>
+      </w:rPr>
+    </w:lvl>
+    <w:lvl w:ilvl="6" w:tplc="04090001" w:tentative="1">
+      <w:start w:val="1"/>
+      <w:numFmt w:val="bullet"/>
+      <w:lvlText w:val=""/>
+      <w:lvlJc w:val="left"/>
+      <w:pPr>
+        <w:ind w:left="5040" w:hanging="360"/>
+      </w:pPr>
+      <w:rPr>
+        <w:rFonts w:ascii="Symbol" w:hAnsi="Symbol" w:hint="default"/>
+      </w:rPr>
+    </w:lvl>
+    <w:lvl w:ilvl="7" w:tplc="04090003" w:tentative="1">
+      <w:start w:val="1"/>
+      <w:numFmt w:val="bullet"/>
+      <w:lvlText w:val="o"/>
+      <w:lvlJc w:val="left"/>
+      <w:pPr>
+        <w:ind w:left="5760" w:hanging="360"/>
+      </w:pPr>
+      <w:rPr>
+        <w:rFonts w:ascii="Courier New" w:hAnsi="Courier New" w:cs="Courier New" w:hint="default"/>
+      </w:rPr>
+    </w:lvl>
+    <w:lvl w:ilvl="8" w:tplc="04090005" w:tentative="1">
+      <w:start w:val="1"/>
+      <w:numFmt w:val="bullet"/>
+      <w:lvlText w:val=""/>
+      <w:lvlJc w:val="left"/>
+      <w:pPr>
+        <w:ind w:left="6480" w:hanging="360"/>
+      </w:pPr>
+      <w:rPr>
+        <w:rFonts w:ascii="Wingdings" w:hAnsi="Wingdings" w:hint="default"/>
+      </w:rPr>
+    </w:lvl>
+  </w:abstractNum>
   <w:num w:numId="1">
     <w:abstractNumId w:val="0"/>
   </w:num>
   <w:num w:numId="2">
     <w:abstractNumId w:val="1"/>
+  </w:num>
+  <w:num w:numId="3">
+    <w:abstractNumId w:val="2"/>
   </w:num>
 </w:numbering>
 </file>

</xml_diff>